<commit_message>
Text files and document
</commit_message>
<xml_diff>
--- a/Documents/Belshifa SRS.docx
+++ b/Documents/Belshifa SRS.docx
@@ -1,6 +1,6 @@
 
 <file path=word/document.xml><?xml version="1.0" encoding="utf-8"?>
-<w:document xmlns:wpc="http://schemas.microsoft.com/office/word/2010/wordprocessingCanvas" xmlns:cx="http://schemas.microsoft.com/office/drawing/2014/chartex" xmlns:cx1="http://schemas.microsoft.com/office/drawing/2015/9/8/chartex" xmlns:cx2="http://schemas.microsoft.com/office/drawing/2015/10/21/chartex" xmlns:cx3="http://schemas.microsoft.com/office/drawing/2016/5/9/chartex" xmlns:cx4="http://schemas.microsoft.com/office/drawing/2016/5/10/chartex" xmlns:cx5="http://schemas.microsoft.com/office/drawing/2016/5/11/chartex" xmlns:cx6="http://schemas.microsoft.com/office/drawing/2016/5/12/chartex" xmlns:cx7="http://schemas.microsoft.com/office/drawing/2016/5/13/chartex" xmlns:cx8="http://schemas.microsoft.com/office/drawing/2016/5/14/chartex" xmlns:mc="http://schemas.openxmlformats.org/markup-compatibility/2006" xmlns:aink="http://schemas.microsoft.com/office/drawing/2016/ink" xmlns:am3d="http://schemas.microsoft.com/office/drawing/2017/model3d" xmlns:o="urn:schemas-microsoft-com:office:office" xmlns:r="http://schemas.openxmlformats.org/officeDocument/2006/relationships" xmlns:m="http://schemas.openxmlformats.org/officeDocument/2006/math" xmlns:v="urn:schemas-microsoft-com:vml" xmlns:wp14="http://schemas.microsoft.com/office/word/2010/wordprocessingDrawing" xmlns:wp="http://schemas.openxmlformats.org/drawingml/2006/wordprocessingDrawing" xmlns:w10="urn:schemas-microsoft-com:office:word" xmlns:w="http://schemas.openxmlformats.org/wordprocessingml/2006/main" xmlns:w14="http://schemas.microsoft.com/office/word/2010/wordml" xmlns:w15="http://schemas.microsoft.com/office/word/2012/wordml" xmlns:w16cex="http://schemas.microsoft.com/office/word/2018/wordml/cex" xmlns:w16cid="http://schemas.microsoft.com/office/word/2016/wordml/cid" xmlns:w16="http://schemas.microsoft.com/office/word/2018/wordml" xmlns:w16sdtdh="http://schemas.microsoft.com/office/word/2020/wordml/sdtdatahash" xmlns:w16se="http://schemas.microsoft.com/office/word/2015/wordml/symex" xmlns:wpg="http://schemas.microsoft.com/office/word/2010/wordprocessingGroup" xmlns:wpi="http://schemas.microsoft.com/office/word/2010/wordprocessingInk" xmlns:wne="http://schemas.microsoft.com/office/word/2006/wordml" xmlns:wps="http://schemas.microsoft.com/office/word/2010/wordprocessingShape" mc:Ignorable="w14 w15 w16se w16cid w16 w16cex w16sdtdh wp14">
+<w:document xmlns:wpc="http://schemas.microsoft.com/office/word/2010/wordprocessingCanvas" xmlns:cx="http://schemas.microsoft.com/office/drawing/2014/chartex" xmlns:cx1="http://schemas.microsoft.com/office/drawing/2015/9/8/chartex" xmlns:cx2="http://schemas.microsoft.com/office/drawing/2015/10/21/chartex" xmlns:cx3="http://schemas.microsoft.com/office/drawing/2016/5/9/chartex" xmlns:cx4="http://schemas.microsoft.com/office/drawing/2016/5/10/chartex" xmlns:cx5="http://schemas.microsoft.com/office/drawing/2016/5/11/chartex" xmlns:cx6="http://schemas.microsoft.com/office/drawing/2016/5/12/chartex" xmlns:cx7="http://schemas.microsoft.com/office/drawing/2016/5/13/chartex" xmlns:cx8="http://schemas.microsoft.com/office/drawing/2016/5/14/chartex" xmlns:mc="http://schemas.openxmlformats.org/markup-compatibility/2006" xmlns:aink="http://schemas.microsoft.com/office/drawing/2016/ink" xmlns:am3d="http://schemas.microsoft.com/office/drawing/2017/model3d" xmlns:o="urn:schemas-microsoft-com:office:office" xmlns:oel="http://schemas.microsoft.com/office/2019/extlst" xmlns:r="http://schemas.openxmlformats.org/officeDocument/2006/relationships" xmlns:m="http://schemas.openxmlformats.org/officeDocument/2006/math" xmlns:v="urn:schemas-microsoft-com:vml" xmlns:wp14="http://schemas.microsoft.com/office/word/2010/wordprocessingDrawing" xmlns:wp="http://schemas.openxmlformats.org/drawingml/2006/wordprocessingDrawing" xmlns:w10="urn:schemas-microsoft-com:office:word" xmlns:w="http://schemas.openxmlformats.org/wordprocessingml/2006/main" xmlns:w14="http://schemas.microsoft.com/office/word/2010/wordml" xmlns:w15="http://schemas.microsoft.com/office/word/2012/wordml" xmlns:w16cex="http://schemas.microsoft.com/office/word/2018/wordml/cex" xmlns:w16cid="http://schemas.microsoft.com/office/word/2016/wordml/cid" xmlns:w16="http://schemas.microsoft.com/office/word/2018/wordml" xmlns:w16sdtdh="http://schemas.microsoft.com/office/word/2020/wordml/sdtdatahash" xmlns:w16se="http://schemas.microsoft.com/office/word/2015/wordml/symex" xmlns:wpg="http://schemas.microsoft.com/office/word/2010/wordprocessingGroup" xmlns:wpi="http://schemas.microsoft.com/office/word/2010/wordprocessingInk" xmlns:wne="http://schemas.microsoft.com/office/word/2006/wordml" xmlns:wps="http://schemas.microsoft.com/office/word/2010/wordprocessingShape" mc:Ignorable="w14 w15 w16se w16cid w16 w16cex w16sdtdh wp14">
   <w:body>
     <w:p>
       <w:pPr>
@@ -276,7 +276,27 @@
                                 <w:sz w:val="50"/>
                                 <w:lang w:val="en-US"/>
                               </w:rPr>
-                              <w:t xml:space="preserve">Team Id </w:t>
+                              <w:t>Team I</w:t>
+                            </w:r>
+                            <w:r>
+                              <w:rPr>
+                                <w:rFonts w:ascii="Microsoft Sans Serif"/>
+                                <w:spacing w:val="-10"/>
+                                <w:w w:val="82"/>
+                                <w:sz w:val="50"/>
+                                <w:lang w:val="en-US"/>
+                              </w:rPr>
+                              <w:t>D</w:t>
+                            </w:r>
+                            <w:r>
+                              <w:rPr>
+                                <w:rFonts w:ascii="Microsoft Sans Serif"/>
+                                <w:spacing w:val="-10"/>
+                                <w:w w:val="82"/>
+                                <w:sz w:val="50"/>
+                                <w:lang w:val="en-US"/>
+                              </w:rPr>
+                              <w:t xml:space="preserve"> </w:t>
                             </w:r>
                             <w:r>
                               <w:rPr>
@@ -338,6 +358,7 @@
                               </w:rPr>
                               <w:t xml:space="preserve"> </w:t>
                             </w:r>
+                            <w:proofErr w:type="spellStart"/>
                             <w:r>
                               <w:rPr>
                                 <w:rFonts w:ascii="Microsoft Sans Serif"/>
@@ -348,6 +369,7 @@
                               </w:rPr>
                               <w:t>Radwa</w:t>
                             </w:r>
+                            <w:proofErr w:type="spellEnd"/>
                             <w:r>
                               <w:rPr>
                                 <w:rFonts w:ascii="Microsoft Sans Serif"/>
@@ -424,7 +446,27 @@
                           <w:sz w:val="50"/>
                           <w:lang w:val="en-US"/>
                         </w:rPr>
-                        <w:t xml:space="preserve">Team Id </w:t>
+                        <w:t>Team I</w:t>
+                      </w:r>
+                      <w:r>
+                        <w:rPr>
+                          <w:rFonts w:ascii="Microsoft Sans Serif"/>
+                          <w:spacing w:val="-10"/>
+                          <w:w w:val="82"/>
+                          <w:sz w:val="50"/>
+                          <w:lang w:val="en-US"/>
+                        </w:rPr>
+                        <w:t>D</w:t>
+                      </w:r>
+                      <w:r>
+                        <w:rPr>
+                          <w:rFonts w:ascii="Microsoft Sans Serif"/>
+                          <w:spacing w:val="-10"/>
+                          <w:w w:val="82"/>
+                          <w:sz w:val="50"/>
+                          <w:lang w:val="en-US"/>
+                        </w:rPr>
+                        <w:t xml:space="preserve"> </w:t>
                       </w:r>
                       <w:r>
                         <w:rPr>
@@ -486,6 +528,7 @@
                         </w:rPr>
                         <w:t xml:space="preserve"> </w:t>
                       </w:r>
+                      <w:proofErr w:type="spellStart"/>
                       <w:r>
                         <w:rPr>
                           <w:rFonts w:ascii="Microsoft Sans Serif"/>
@@ -496,6 +539,7 @@
                         </w:rPr>
                         <w:t>Radwa</w:t>
                       </w:r>
+                      <w:proofErr w:type="spellEnd"/>
                       <w:r>
                         <w:rPr>
                           <w:rFonts w:ascii="Microsoft Sans Serif"/>
@@ -769,6 +813,7 @@
                                 <w:szCs w:val="18"/>
                               </w:rPr>
                             </w:pPr>
+                            <w:bookmarkStart w:id="0" w:name="_Hlk102687459"/>
                             <w:r>
                               <w:rPr>
                                 <w:rFonts w:ascii="Microsoft New Tai Lue"/>
@@ -779,6 +824,7 @@
                               <w:t>20191700729</w:t>
                             </w:r>
                           </w:p>
+                          <w:bookmarkEnd w:id="0"/>
                           <w:p>
                             <w:pPr>
                               <w:spacing w:before="105"/>
@@ -934,6 +980,7 @@
                           <w:szCs w:val="18"/>
                         </w:rPr>
                       </w:pPr>
+                      <w:bookmarkStart w:id="1" w:name="_Hlk102687459"/>
                       <w:r>
                         <w:rPr>
                           <w:rFonts w:ascii="Microsoft New Tai Lue"/>
@@ -944,6 +991,7 @@
                         <w:t>20191700729</w:t>
                       </w:r>
                     </w:p>
+                    <w:bookmarkEnd w:id="1"/>
                     <w:p>
                       <w:pPr>
                         <w:spacing w:before="105"/>
@@ -3428,6 +3476,7 @@
                                 <w:lang w:val="en-US"/>
                               </w:rPr>
                             </w:pPr>
+                            <w:bookmarkStart w:id="2" w:name="_Hlk102685936"/>
                             <w:r>
                               <w:rPr>
                                 <w:sz w:val="32"/>
@@ -3456,6 +3505,7 @@
                                 <w:t>hady20191700728@cis.asu.edu.eg</w:t>
                               </w:r>
                             </w:hyperlink>
+                            <w:bookmarkEnd w:id="2"/>
                             <w:r>
                               <w:rPr>
                                 <w:sz w:val="32"/>
@@ -3496,6 +3546,7 @@
                           <w:lang w:val="en-US"/>
                         </w:rPr>
                       </w:pPr>
+                      <w:bookmarkStart w:id="3" w:name="_Hlk102685936"/>
                       <w:r>
                         <w:rPr>
                           <w:sz w:val="32"/>
@@ -3524,6 +3575,7 @@
                           <w:t>hady20191700728@cis.asu.edu.eg</w:t>
                         </w:r>
                       </w:hyperlink>
+                      <w:bookmarkEnd w:id="3"/>
                       <w:r>
                         <w:rPr>
                           <w:sz w:val="32"/>
@@ -4924,8 +4976,8 @@
           <w:lang w:val="en-US"/>
         </w:rPr>
       </w:pPr>
-      <w:bookmarkStart w:id="0" w:name="_Toc100276444"/>
-      <w:bookmarkStart w:id="1" w:name="_Toc100276689"/>
+      <w:bookmarkStart w:id="4" w:name="_Toc100276444"/>
+      <w:bookmarkStart w:id="5" w:name="_Toc100276689"/>
       <w:r>
         <w:rPr>
           <w:color w:val="4F81BD" w:themeColor="accent1"/>
@@ -4939,8 +4991,8 @@
         </w:rPr>
         <w:t>:</w:t>
       </w:r>
-      <w:bookmarkEnd w:id="0"/>
-      <w:bookmarkEnd w:id="1"/>
+      <w:bookmarkEnd w:id="4"/>
+      <w:bookmarkEnd w:id="5"/>
     </w:p>
     <w:p>
       <w:pPr>
@@ -4954,7 +5006,21 @@
         <w:rPr>
           <w:lang w:val="en-US"/>
         </w:rPr>
-        <w:t>“Belshifa” is an application which has been developed to provide users with a flexible   medicine ordering service. It allows users to search for the required medicine and they can also provide any info regarding the required medicine to avoid mistakes. After ordering, the system searches for the nearest pharmacy that ha</w:t>
+        <w:t>“</w:t>
+      </w:r>
+      <w:proofErr w:type="spellStart"/>
+      <w:r>
+        <w:rPr>
+          <w:lang w:val="en-US"/>
+        </w:rPr>
+        <w:t>Belshifa</w:t>
+      </w:r>
+      <w:proofErr w:type="spellEnd"/>
+      <w:r>
+        <w:rPr>
+          <w:lang w:val="en-US"/>
+        </w:rPr>
+        <w:t>” is an application which has been developed to provide users with a flexible   medicine ordering service. It allows users to search for the required medicine and they can also provide any info regarding the required medicine to avoid mistakes. After ordering, the system searches for the nearest pharmacy that ha</w:t>
       </w:r>
       <w:r>
         <w:rPr>
@@ -4993,8 +5059,8 @@
           <w:lang w:val="en-US"/>
         </w:rPr>
       </w:pPr>
-      <w:bookmarkStart w:id="2" w:name="_Toc100276445"/>
-      <w:bookmarkStart w:id="3" w:name="_Toc100276690"/>
+      <w:bookmarkStart w:id="6" w:name="_Toc100276445"/>
+      <w:bookmarkStart w:id="7" w:name="_Toc100276690"/>
       <w:r>
         <w:rPr>
           <w:color w:val="4F81BD" w:themeColor="accent1"/>
@@ -5002,8 +5068,8 @@
         </w:rPr>
         <w:t>Context Diagram:</w:t>
       </w:r>
-      <w:bookmarkEnd w:id="2"/>
-      <w:bookmarkEnd w:id="3"/>
+      <w:bookmarkEnd w:id="6"/>
+      <w:bookmarkEnd w:id="7"/>
     </w:p>
     <w:p>
       <w:pPr>
@@ -5085,8 +5151,8 @@
         </w:rPr>
         <w:t xml:space="preserve"> </w:t>
       </w:r>
-      <w:bookmarkStart w:id="4" w:name="_Toc100276446"/>
-      <w:bookmarkStart w:id="5" w:name="_Toc100276691"/>
+      <w:bookmarkStart w:id="8" w:name="_Toc100276446"/>
+      <w:bookmarkStart w:id="9" w:name="_Toc100276691"/>
       <w:r>
         <w:rPr>
           <w:color w:val="4F81BD" w:themeColor="accent1"/>
@@ -5094,8 +5160,8 @@
         </w:rPr>
         <w:t>User Requirements:</w:t>
       </w:r>
-      <w:bookmarkEnd w:id="4"/>
-      <w:bookmarkEnd w:id="5"/>
+      <w:bookmarkEnd w:id="8"/>
+      <w:bookmarkEnd w:id="9"/>
     </w:p>
     <w:p>
       <w:pPr>
@@ -5611,8 +5677,8 @@
           <w:lang w:val="en-US"/>
         </w:rPr>
       </w:pPr>
-      <w:bookmarkStart w:id="6" w:name="_Toc100276447"/>
-      <w:bookmarkStart w:id="7" w:name="_Toc100276692"/>
+      <w:bookmarkStart w:id="10" w:name="_Toc100276447"/>
+      <w:bookmarkStart w:id="11" w:name="_Toc100276692"/>
       <w:r>
         <w:rPr>
           <w:color w:val="4F81BD" w:themeColor="accent1"/>
@@ -5628,8 +5694,8 @@
         </w:rPr>
         <w:t>Requirements:</w:t>
       </w:r>
-      <w:bookmarkEnd w:id="6"/>
-      <w:bookmarkEnd w:id="7"/>
+      <w:bookmarkEnd w:id="10"/>
+      <w:bookmarkEnd w:id="11"/>
     </w:p>
     <w:p>
       <w:pPr>
@@ -5638,16 +5704,16 @@
           <w:lang w:val="en-US"/>
         </w:rPr>
       </w:pPr>
-      <w:bookmarkStart w:id="8" w:name="_Toc100276448"/>
-      <w:bookmarkStart w:id="9" w:name="_Toc100276693"/>
+      <w:bookmarkStart w:id="12" w:name="_Toc100276448"/>
+      <w:bookmarkStart w:id="13" w:name="_Toc100276693"/>
       <w:r>
         <w:rPr>
           <w:lang w:val="en-US"/>
         </w:rPr>
         <w:t>Choosing language:</w:t>
       </w:r>
-      <w:bookmarkEnd w:id="8"/>
-      <w:bookmarkEnd w:id="9"/>
+      <w:bookmarkEnd w:id="12"/>
+      <w:bookmarkEnd w:id="13"/>
     </w:p>
     <w:p>
       <w:pPr>
@@ -5898,16 +5964,16 @@
           <w:lang w:val="en-US"/>
         </w:rPr>
       </w:pPr>
-      <w:bookmarkStart w:id="10" w:name="_Toc100276449"/>
-      <w:bookmarkStart w:id="11" w:name="_Toc100276694"/>
+      <w:bookmarkStart w:id="14" w:name="_Toc100276449"/>
+      <w:bookmarkStart w:id="15" w:name="_Toc100276694"/>
       <w:r>
         <w:rPr>
           <w:lang w:val="en-US"/>
         </w:rPr>
         <w:t>Searching for medicine:</w:t>
       </w:r>
-      <w:bookmarkEnd w:id="10"/>
-      <w:bookmarkEnd w:id="11"/>
+      <w:bookmarkEnd w:id="14"/>
+      <w:bookmarkEnd w:id="15"/>
     </w:p>
     <w:p>
       <w:pPr>
@@ -6191,16 +6257,16 @@
           <w:lang w:val="en-US"/>
         </w:rPr>
       </w:pPr>
-      <w:bookmarkStart w:id="12" w:name="_Toc100276450"/>
-      <w:bookmarkStart w:id="13" w:name="_Toc100276695"/>
+      <w:bookmarkStart w:id="16" w:name="_Toc100276450"/>
+      <w:bookmarkStart w:id="17" w:name="_Toc100276695"/>
       <w:r>
         <w:rPr>
           <w:lang w:val="en-US"/>
         </w:rPr>
         <w:t>Displaying medicine details:</w:t>
       </w:r>
-      <w:bookmarkEnd w:id="12"/>
-      <w:bookmarkEnd w:id="13"/>
+      <w:bookmarkEnd w:id="16"/>
+      <w:bookmarkEnd w:id="17"/>
     </w:p>
     <w:p>
       <w:pPr>
@@ -6477,16 +6543,16 @@
           <w:lang w:val="en-US"/>
         </w:rPr>
       </w:pPr>
-      <w:bookmarkStart w:id="14" w:name="_Toc100276451"/>
-      <w:bookmarkStart w:id="15" w:name="_Toc100276696"/>
+      <w:bookmarkStart w:id="18" w:name="_Toc100276451"/>
+      <w:bookmarkStart w:id="19" w:name="_Toc100276696"/>
       <w:r>
         <w:rPr>
           <w:lang w:val="en-US"/>
         </w:rPr>
         <w:t>User’s cart:</w:t>
       </w:r>
-      <w:bookmarkEnd w:id="14"/>
-      <w:bookmarkEnd w:id="15"/>
+      <w:bookmarkEnd w:id="18"/>
+      <w:bookmarkEnd w:id="19"/>
     </w:p>
     <w:p>
       <w:pPr>
@@ -6621,8 +6687,8 @@
           <w:lang w:val="en-US"/>
         </w:rPr>
       </w:pPr>
-      <w:bookmarkStart w:id="16" w:name="_Toc100276452"/>
-      <w:bookmarkStart w:id="17" w:name="_Toc100276697"/>
+      <w:bookmarkStart w:id="20" w:name="_Toc100276452"/>
+      <w:bookmarkStart w:id="21" w:name="_Toc100276697"/>
       <w:r>
         <w:rPr>
           <w:lang w:val="en-US"/>
@@ -6641,8 +6707,8 @@
         </w:rPr>
         <w:t xml:space="preserve"> cart</w:t>
       </w:r>
-      <w:bookmarkEnd w:id="16"/>
-      <w:bookmarkEnd w:id="17"/>
+      <w:bookmarkEnd w:id="20"/>
+      <w:bookmarkEnd w:id="21"/>
     </w:p>
     <w:p>
       <w:pPr>
@@ -7004,8 +7070,8 @@
           <w:lang w:val="en-US"/>
         </w:rPr>
       </w:pPr>
-      <w:bookmarkStart w:id="18" w:name="_Toc100276453"/>
-      <w:bookmarkStart w:id="19" w:name="_Toc100276698"/>
+      <w:bookmarkStart w:id="22" w:name="_Toc100276453"/>
+      <w:bookmarkStart w:id="23" w:name="_Toc100276698"/>
       <w:r>
         <w:rPr>
           <w:lang w:val="en-US"/>
@@ -7013,8 +7079,8 @@
         <w:lastRenderedPageBreak/>
         <w:t>More than one address:</w:t>
       </w:r>
-      <w:bookmarkEnd w:id="18"/>
-      <w:bookmarkEnd w:id="19"/>
+      <w:bookmarkEnd w:id="22"/>
+      <w:bookmarkEnd w:id="23"/>
     </w:p>
     <w:p>
       <w:pPr>
@@ -7234,16 +7300,16 @@
           <w:lang w:val="en-US"/>
         </w:rPr>
       </w:pPr>
-      <w:bookmarkStart w:id="20" w:name="_Toc100276454"/>
-      <w:bookmarkStart w:id="21" w:name="_Toc100276699"/>
+      <w:bookmarkStart w:id="24" w:name="_Toc100276454"/>
+      <w:bookmarkStart w:id="25" w:name="_Toc100276699"/>
       <w:r>
         <w:rPr>
           <w:lang w:val="en-US"/>
         </w:rPr>
         <w:t>Connecting to nearest pharmacy:</w:t>
       </w:r>
-      <w:bookmarkEnd w:id="20"/>
-      <w:bookmarkEnd w:id="21"/>
+      <w:bookmarkEnd w:id="24"/>
+      <w:bookmarkEnd w:id="25"/>
     </w:p>
     <w:p>
       <w:pPr>
@@ -7401,16 +7467,16 @@
           <w:lang w:val="en-US"/>
         </w:rPr>
       </w:pPr>
-      <w:bookmarkStart w:id="22" w:name="_Toc100276455"/>
-      <w:bookmarkStart w:id="23" w:name="_Toc100276700"/>
+      <w:bookmarkStart w:id="26" w:name="_Toc100276455"/>
+      <w:bookmarkStart w:id="27" w:name="_Toc100276700"/>
       <w:r>
         <w:rPr>
           <w:lang w:val="en-US"/>
         </w:rPr>
         <w:t>Way of Payment:</w:t>
       </w:r>
-      <w:bookmarkEnd w:id="22"/>
-      <w:bookmarkEnd w:id="23"/>
+      <w:bookmarkEnd w:id="26"/>
+      <w:bookmarkEnd w:id="27"/>
     </w:p>
     <w:p>
       <w:pPr>
@@ -7624,8 +7690,8 @@
           <w:lang w:val="en-US"/>
         </w:rPr>
       </w:pPr>
-      <w:bookmarkStart w:id="24" w:name="_Toc100276456"/>
-      <w:bookmarkStart w:id="25" w:name="_Toc100276701"/>
+      <w:bookmarkStart w:id="28" w:name="_Toc100276456"/>
+      <w:bookmarkStart w:id="29" w:name="_Toc100276701"/>
       <w:r>
         <w:rPr>
           <w:lang w:val="en-US"/>
@@ -7644,8 +7710,8 @@
         </w:rPr>
         <w:t>:</w:t>
       </w:r>
-      <w:bookmarkEnd w:id="24"/>
-      <w:bookmarkEnd w:id="25"/>
+      <w:bookmarkEnd w:id="28"/>
+      <w:bookmarkEnd w:id="29"/>
     </w:p>
     <w:p>
       <w:pPr>
@@ -7914,8 +7980,8 @@
           <w:lang w:val="en-US"/>
         </w:rPr>
       </w:pPr>
-      <w:bookmarkStart w:id="26" w:name="_Toc100276457"/>
-      <w:bookmarkStart w:id="27" w:name="_Toc100276702"/>
+      <w:bookmarkStart w:id="30" w:name="_Toc100276457"/>
+      <w:bookmarkStart w:id="31" w:name="_Toc100276702"/>
       <w:r>
         <w:rPr>
           <w:color w:val="4F81BD" w:themeColor="accent1"/>
@@ -7930,8 +7996,8 @@
         </w:rPr>
         <w:t>Requirements:</w:t>
       </w:r>
-      <w:bookmarkEnd w:id="26"/>
-      <w:bookmarkEnd w:id="27"/>
+      <w:bookmarkEnd w:id="30"/>
+      <w:bookmarkEnd w:id="31"/>
     </w:p>
     <w:p>
       <w:pPr>
@@ -8325,7 +8391,7 @@
           <w:lang w:val="en-US"/>
         </w:rPr>
       </w:pPr>
-      <w:bookmarkStart w:id="28" w:name="_Toc100276703"/>
+      <w:bookmarkStart w:id="32" w:name="_Toc100276703"/>
       <w:r>
         <w:rPr>
           <w:color w:val="4F81BD" w:themeColor="accent1"/>
@@ -8333,7 +8399,7 @@
         </w:rPr>
         <w:t>Use case:</w:t>
       </w:r>
-      <w:bookmarkEnd w:id="28"/>
+      <w:bookmarkEnd w:id="32"/>
     </w:p>
     <w:p>
       <w:pPr>
@@ -8409,7 +8475,7 @@
           <w:lang w:val="en-US"/>
         </w:rPr>
       </w:pPr>
-      <w:bookmarkStart w:id="29" w:name="_Toc100276704"/>
+      <w:bookmarkStart w:id="33" w:name="_Toc100276704"/>
       <w:r>
         <w:rPr>
           <w:color w:val="4F81BD" w:themeColor="accent1"/>
@@ -8431,7 +8497,7 @@
         </w:rPr>
         <w:t>:</w:t>
       </w:r>
-      <w:bookmarkEnd w:id="29"/>
+      <w:bookmarkEnd w:id="33"/>
     </w:p>
     <w:p>
       <w:pPr>
@@ -8645,7 +8711,7 @@
 </file>
 
 <file path=word/endnotes.xml><?xml version="1.0" encoding="utf-8"?>
-<w:endnotes xmlns:wpc="http://schemas.microsoft.com/office/word/2010/wordprocessingCanvas" xmlns:cx="http://schemas.microsoft.com/office/drawing/2014/chartex" xmlns:cx1="http://schemas.microsoft.com/office/drawing/2015/9/8/chartex" xmlns:cx2="http://schemas.microsoft.com/office/drawing/2015/10/21/chartex" xmlns:cx3="http://schemas.microsoft.com/office/drawing/2016/5/9/chartex" xmlns:cx4="http://schemas.microsoft.com/office/drawing/2016/5/10/chartex" xmlns:cx5="http://schemas.microsoft.com/office/drawing/2016/5/11/chartex" xmlns:cx6="http://schemas.microsoft.com/office/drawing/2016/5/12/chartex" xmlns:cx7="http://schemas.microsoft.com/office/drawing/2016/5/13/chartex" xmlns:cx8="http://schemas.microsoft.com/office/drawing/2016/5/14/chartex" xmlns:mc="http://schemas.openxmlformats.org/markup-compatibility/2006" xmlns:aink="http://schemas.microsoft.com/office/drawing/2016/ink" xmlns:am3d="http://schemas.microsoft.com/office/drawing/2017/model3d" xmlns:o="urn:schemas-microsoft-com:office:office" xmlns:r="http://schemas.openxmlformats.org/officeDocument/2006/relationships" xmlns:m="http://schemas.openxmlformats.org/officeDocument/2006/math" xmlns:v="urn:schemas-microsoft-com:vml" xmlns:wp14="http://schemas.microsoft.com/office/word/2010/wordprocessingDrawing" xmlns:wp="http://schemas.openxmlformats.org/drawingml/2006/wordprocessingDrawing" xmlns:w10="urn:schemas-microsoft-com:office:word" xmlns:w="http://schemas.openxmlformats.org/wordprocessingml/2006/main" xmlns:w14="http://schemas.microsoft.com/office/word/2010/wordml" xmlns:w15="http://schemas.microsoft.com/office/word/2012/wordml" xmlns:w16cex="http://schemas.microsoft.com/office/word/2018/wordml/cex" xmlns:w16cid="http://schemas.microsoft.com/office/word/2016/wordml/cid" xmlns:w16="http://schemas.microsoft.com/office/word/2018/wordml" xmlns:w16sdtdh="http://schemas.microsoft.com/office/word/2020/wordml/sdtdatahash" xmlns:w16se="http://schemas.microsoft.com/office/word/2015/wordml/symex" xmlns:wpg="http://schemas.microsoft.com/office/word/2010/wordprocessingGroup" xmlns:wpi="http://schemas.microsoft.com/office/word/2010/wordprocessingInk" xmlns:wne="http://schemas.microsoft.com/office/word/2006/wordml" xmlns:wps="http://schemas.microsoft.com/office/word/2010/wordprocessingShape" mc:Ignorable="w14 w15 w16se w16cid w16 w16cex w16sdtdh wp14">
+<w:endnotes xmlns:wpc="http://schemas.microsoft.com/office/word/2010/wordprocessingCanvas" xmlns:cx="http://schemas.microsoft.com/office/drawing/2014/chartex" xmlns:cx1="http://schemas.microsoft.com/office/drawing/2015/9/8/chartex" xmlns:cx2="http://schemas.microsoft.com/office/drawing/2015/10/21/chartex" xmlns:cx3="http://schemas.microsoft.com/office/drawing/2016/5/9/chartex" xmlns:cx4="http://schemas.microsoft.com/office/drawing/2016/5/10/chartex" xmlns:cx5="http://schemas.microsoft.com/office/drawing/2016/5/11/chartex" xmlns:cx6="http://schemas.microsoft.com/office/drawing/2016/5/12/chartex" xmlns:cx7="http://schemas.microsoft.com/office/drawing/2016/5/13/chartex" xmlns:cx8="http://schemas.microsoft.com/office/drawing/2016/5/14/chartex" xmlns:mc="http://schemas.openxmlformats.org/markup-compatibility/2006" xmlns:aink="http://schemas.microsoft.com/office/drawing/2016/ink" xmlns:am3d="http://schemas.microsoft.com/office/drawing/2017/model3d" xmlns:o="urn:schemas-microsoft-com:office:office" xmlns:oel="http://schemas.microsoft.com/office/2019/extlst" xmlns:r="http://schemas.openxmlformats.org/officeDocument/2006/relationships" xmlns:m="http://schemas.openxmlformats.org/officeDocument/2006/math" xmlns:v="urn:schemas-microsoft-com:vml" xmlns:wp14="http://schemas.microsoft.com/office/word/2010/wordprocessingDrawing" xmlns:wp="http://schemas.openxmlformats.org/drawingml/2006/wordprocessingDrawing" xmlns:w10="urn:schemas-microsoft-com:office:word" xmlns:w="http://schemas.openxmlformats.org/wordprocessingml/2006/main" xmlns:w14="http://schemas.microsoft.com/office/word/2010/wordml" xmlns:w15="http://schemas.microsoft.com/office/word/2012/wordml" xmlns:w16cex="http://schemas.microsoft.com/office/word/2018/wordml/cex" xmlns:w16cid="http://schemas.microsoft.com/office/word/2016/wordml/cid" xmlns:w16="http://schemas.microsoft.com/office/word/2018/wordml" xmlns:w16sdtdh="http://schemas.microsoft.com/office/word/2020/wordml/sdtdatahash" xmlns:w16se="http://schemas.microsoft.com/office/word/2015/wordml/symex" xmlns:wpg="http://schemas.microsoft.com/office/word/2010/wordprocessingGroup" xmlns:wpi="http://schemas.microsoft.com/office/word/2010/wordprocessingInk" xmlns:wne="http://schemas.microsoft.com/office/word/2006/wordml" xmlns:wps="http://schemas.microsoft.com/office/word/2010/wordprocessingShape" mc:Ignorable="w14 w15 w16se w16cid w16 w16cex w16sdtdh wp14">
   <w:endnote w:type="separator" w:id="-1">
     <w:p>
       <w:pPr>
@@ -8670,7 +8736,7 @@
 </file>
 
 <file path=word/footnotes.xml><?xml version="1.0" encoding="utf-8"?>
-<w:footnotes xmlns:wpc="http://schemas.microsoft.com/office/word/2010/wordprocessingCanvas" xmlns:cx="http://schemas.microsoft.com/office/drawing/2014/chartex" xmlns:cx1="http://schemas.microsoft.com/office/drawing/2015/9/8/chartex" xmlns:cx2="http://schemas.microsoft.com/office/drawing/2015/10/21/chartex" xmlns:cx3="http://schemas.microsoft.com/office/drawing/2016/5/9/chartex" xmlns:cx4="http://schemas.microsoft.com/office/drawing/2016/5/10/chartex" xmlns:cx5="http://schemas.microsoft.com/office/drawing/2016/5/11/chartex" xmlns:cx6="http://schemas.microsoft.com/office/drawing/2016/5/12/chartex" xmlns:cx7="http://schemas.microsoft.com/office/drawing/2016/5/13/chartex" xmlns:cx8="http://schemas.microsoft.com/office/drawing/2016/5/14/chartex" xmlns:mc="http://schemas.openxmlformats.org/markup-compatibility/2006" xmlns:aink="http://schemas.microsoft.com/office/drawing/2016/ink" xmlns:am3d="http://schemas.microsoft.com/office/drawing/2017/model3d" xmlns:o="urn:schemas-microsoft-com:office:office" xmlns:r="http://schemas.openxmlformats.org/officeDocument/2006/relationships" xmlns:m="http://schemas.openxmlformats.org/officeDocument/2006/math" xmlns:v="urn:schemas-microsoft-com:vml" xmlns:wp14="http://schemas.microsoft.com/office/word/2010/wordprocessingDrawing" xmlns:wp="http://schemas.openxmlformats.org/drawingml/2006/wordprocessingDrawing" xmlns:w10="urn:schemas-microsoft-com:office:word" xmlns:w="http://schemas.openxmlformats.org/wordprocessingml/2006/main" xmlns:w14="http://schemas.microsoft.com/office/word/2010/wordml" xmlns:w15="http://schemas.microsoft.com/office/word/2012/wordml" xmlns:w16cex="http://schemas.microsoft.com/office/word/2018/wordml/cex" xmlns:w16cid="http://schemas.microsoft.com/office/word/2016/wordml/cid" xmlns:w16="http://schemas.microsoft.com/office/word/2018/wordml" xmlns:w16sdtdh="http://schemas.microsoft.com/office/word/2020/wordml/sdtdatahash" xmlns:w16se="http://schemas.microsoft.com/office/word/2015/wordml/symex" xmlns:wpg="http://schemas.microsoft.com/office/word/2010/wordprocessingGroup" xmlns:wpi="http://schemas.microsoft.com/office/word/2010/wordprocessingInk" xmlns:wne="http://schemas.microsoft.com/office/word/2006/wordml" xmlns:wps="http://schemas.microsoft.com/office/word/2010/wordprocessingShape" mc:Ignorable="w14 w15 w16se w16cid w16 w16cex w16sdtdh wp14">
+<w:footnotes xmlns:wpc="http://schemas.microsoft.com/office/word/2010/wordprocessingCanvas" xmlns:cx="http://schemas.microsoft.com/office/drawing/2014/chartex" xmlns:cx1="http://schemas.microsoft.com/office/drawing/2015/9/8/chartex" xmlns:cx2="http://schemas.microsoft.com/office/drawing/2015/10/21/chartex" xmlns:cx3="http://schemas.microsoft.com/office/drawing/2016/5/9/chartex" xmlns:cx4="http://schemas.microsoft.com/office/drawing/2016/5/10/chartex" xmlns:cx5="http://schemas.microsoft.com/office/drawing/2016/5/11/chartex" xmlns:cx6="http://schemas.microsoft.com/office/drawing/2016/5/12/chartex" xmlns:cx7="http://schemas.microsoft.com/office/drawing/2016/5/13/chartex" xmlns:cx8="http://schemas.microsoft.com/office/drawing/2016/5/14/chartex" xmlns:mc="http://schemas.openxmlformats.org/markup-compatibility/2006" xmlns:aink="http://schemas.microsoft.com/office/drawing/2016/ink" xmlns:am3d="http://schemas.microsoft.com/office/drawing/2017/model3d" xmlns:o="urn:schemas-microsoft-com:office:office" xmlns:oel="http://schemas.microsoft.com/office/2019/extlst" xmlns:r="http://schemas.openxmlformats.org/officeDocument/2006/relationships" xmlns:m="http://schemas.openxmlformats.org/officeDocument/2006/math" xmlns:v="urn:schemas-microsoft-com:vml" xmlns:wp14="http://schemas.microsoft.com/office/word/2010/wordprocessingDrawing" xmlns:wp="http://schemas.openxmlformats.org/drawingml/2006/wordprocessingDrawing" xmlns:w10="urn:schemas-microsoft-com:office:word" xmlns:w="http://schemas.openxmlformats.org/wordprocessingml/2006/main" xmlns:w14="http://schemas.microsoft.com/office/word/2010/wordml" xmlns:w15="http://schemas.microsoft.com/office/word/2012/wordml" xmlns:w16cex="http://schemas.microsoft.com/office/word/2018/wordml/cex" xmlns:w16cid="http://schemas.microsoft.com/office/word/2016/wordml/cid" xmlns:w16="http://schemas.microsoft.com/office/word/2018/wordml" xmlns:w16sdtdh="http://schemas.microsoft.com/office/word/2020/wordml/sdtdatahash" xmlns:w16se="http://schemas.microsoft.com/office/word/2015/wordml/symex" xmlns:wpg="http://schemas.microsoft.com/office/word/2010/wordprocessingGroup" xmlns:wpi="http://schemas.microsoft.com/office/word/2010/wordprocessingInk" xmlns:wne="http://schemas.microsoft.com/office/word/2006/wordml" xmlns:wps="http://schemas.microsoft.com/office/word/2010/wordprocessingShape" mc:Ignorable="w14 w15 w16se w16cid w16 w16cex w16sdtdh wp14">
   <w:footnote w:type="separator" w:id="-1">
     <w:p>
       <w:pPr>
@@ -8695,7 +8761,7 @@
 </file>
 
 <file path=word/header1.xml><?xml version="1.0" encoding="utf-8"?>
-<w:hdr xmlns:wpc="http://schemas.microsoft.com/office/word/2010/wordprocessingCanvas" xmlns:cx="http://schemas.microsoft.com/office/drawing/2014/chartex" xmlns:cx1="http://schemas.microsoft.com/office/drawing/2015/9/8/chartex" xmlns:cx2="http://schemas.microsoft.com/office/drawing/2015/10/21/chartex" xmlns:cx3="http://schemas.microsoft.com/office/drawing/2016/5/9/chartex" xmlns:cx4="http://schemas.microsoft.com/office/drawing/2016/5/10/chartex" xmlns:cx5="http://schemas.microsoft.com/office/drawing/2016/5/11/chartex" xmlns:cx6="http://schemas.microsoft.com/office/drawing/2016/5/12/chartex" xmlns:cx7="http://schemas.microsoft.com/office/drawing/2016/5/13/chartex" xmlns:cx8="http://schemas.microsoft.com/office/drawing/2016/5/14/chartex" xmlns:mc="http://schemas.openxmlformats.org/markup-compatibility/2006" xmlns:aink="http://schemas.microsoft.com/office/drawing/2016/ink" xmlns:am3d="http://schemas.microsoft.com/office/drawing/2017/model3d" xmlns:o="urn:schemas-microsoft-com:office:office" xmlns:r="http://schemas.openxmlformats.org/officeDocument/2006/relationships" xmlns:m="http://schemas.openxmlformats.org/officeDocument/2006/math" xmlns:v="urn:schemas-microsoft-com:vml" xmlns:wp14="http://schemas.microsoft.com/office/word/2010/wordprocessingDrawing" xmlns:wp="http://schemas.openxmlformats.org/drawingml/2006/wordprocessingDrawing" xmlns:w10="urn:schemas-microsoft-com:office:word" xmlns:w="http://schemas.openxmlformats.org/wordprocessingml/2006/main" xmlns:w14="http://schemas.microsoft.com/office/word/2010/wordml" xmlns:w15="http://schemas.microsoft.com/office/word/2012/wordml" xmlns:w16cex="http://schemas.microsoft.com/office/word/2018/wordml/cex" xmlns:w16cid="http://schemas.microsoft.com/office/word/2016/wordml/cid" xmlns:w16="http://schemas.microsoft.com/office/word/2018/wordml" xmlns:w16sdtdh="http://schemas.microsoft.com/office/word/2020/wordml/sdtdatahash" xmlns:w16se="http://schemas.microsoft.com/office/word/2015/wordml/symex" xmlns:wpg="http://schemas.microsoft.com/office/word/2010/wordprocessingGroup" xmlns:wpi="http://schemas.microsoft.com/office/word/2010/wordprocessingInk" xmlns:wne="http://schemas.microsoft.com/office/word/2006/wordml" xmlns:wps="http://schemas.microsoft.com/office/word/2010/wordprocessingShape" mc:Ignorable="w14 w15 w16se w16cid w16 w16cex w16sdtdh wp14">
+<w:hdr xmlns:wpc="http://schemas.microsoft.com/office/word/2010/wordprocessingCanvas" xmlns:cx="http://schemas.microsoft.com/office/drawing/2014/chartex" xmlns:cx1="http://schemas.microsoft.com/office/drawing/2015/9/8/chartex" xmlns:cx2="http://schemas.microsoft.com/office/drawing/2015/10/21/chartex" xmlns:cx3="http://schemas.microsoft.com/office/drawing/2016/5/9/chartex" xmlns:cx4="http://schemas.microsoft.com/office/drawing/2016/5/10/chartex" xmlns:cx5="http://schemas.microsoft.com/office/drawing/2016/5/11/chartex" xmlns:cx6="http://schemas.microsoft.com/office/drawing/2016/5/12/chartex" xmlns:cx7="http://schemas.microsoft.com/office/drawing/2016/5/13/chartex" xmlns:cx8="http://schemas.microsoft.com/office/drawing/2016/5/14/chartex" xmlns:mc="http://schemas.openxmlformats.org/markup-compatibility/2006" xmlns:aink="http://schemas.microsoft.com/office/drawing/2016/ink" xmlns:am3d="http://schemas.microsoft.com/office/drawing/2017/model3d" xmlns:o="urn:schemas-microsoft-com:office:office" xmlns:oel="http://schemas.microsoft.com/office/2019/extlst" xmlns:r="http://schemas.openxmlformats.org/officeDocument/2006/relationships" xmlns:m="http://schemas.openxmlformats.org/officeDocument/2006/math" xmlns:v="urn:schemas-microsoft-com:vml" xmlns:wp14="http://schemas.microsoft.com/office/word/2010/wordprocessingDrawing" xmlns:wp="http://schemas.openxmlformats.org/drawingml/2006/wordprocessingDrawing" xmlns:w10="urn:schemas-microsoft-com:office:word" xmlns:w="http://schemas.openxmlformats.org/wordprocessingml/2006/main" xmlns:w14="http://schemas.microsoft.com/office/word/2010/wordml" xmlns:w15="http://schemas.microsoft.com/office/word/2012/wordml" xmlns:w16cex="http://schemas.microsoft.com/office/word/2018/wordml/cex" xmlns:w16cid="http://schemas.microsoft.com/office/word/2016/wordml/cid" xmlns:w16="http://schemas.microsoft.com/office/word/2018/wordml" xmlns:w16sdtdh="http://schemas.microsoft.com/office/word/2020/wordml/sdtdatahash" xmlns:w16se="http://schemas.microsoft.com/office/word/2015/wordml/symex" xmlns:wpg="http://schemas.microsoft.com/office/word/2010/wordprocessingGroup" xmlns:wpi="http://schemas.microsoft.com/office/word/2010/wordprocessingInk" xmlns:wne="http://schemas.microsoft.com/office/word/2006/wordml" xmlns:wps="http://schemas.microsoft.com/office/word/2010/wordprocessingShape" mc:Ignorable="w14 w15 w16se w16cid w16 w16cex w16sdtdh wp14">
   <w:p>
     <w:pPr>
       <w:bidi/>
@@ -8705,7 +8771,7 @@
 </file>
 
 <file path=word/numbering.xml><?xml version="1.0" encoding="utf-8"?>
-<w:numbering xmlns:wpc="http://schemas.microsoft.com/office/word/2010/wordprocessingCanvas" xmlns:cx="http://schemas.microsoft.com/office/drawing/2014/chartex" xmlns:cx1="http://schemas.microsoft.com/office/drawing/2015/9/8/chartex" xmlns:cx2="http://schemas.microsoft.com/office/drawing/2015/10/21/chartex" xmlns:cx3="http://schemas.microsoft.com/office/drawing/2016/5/9/chartex" xmlns:cx4="http://schemas.microsoft.com/office/drawing/2016/5/10/chartex" xmlns:cx5="http://schemas.microsoft.com/office/drawing/2016/5/11/chartex" xmlns:cx6="http://schemas.microsoft.com/office/drawing/2016/5/12/chartex" xmlns:cx7="http://schemas.microsoft.com/office/drawing/2016/5/13/chartex" xmlns:cx8="http://schemas.microsoft.com/office/drawing/2016/5/14/chartex" xmlns:mc="http://schemas.openxmlformats.org/markup-compatibility/2006" xmlns:aink="http://schemas.microsoft.com/office/drawing/2016/ink" xmlns:am3d="http://schemas.microsoft.com/office/drawing/2017/model3d" xmlns:o="urn:schemas-microsoft-com:office:office" xmlns:r="http://schemas.openxmlformats.org/officeDocument/2006/relationships" xmlns:m="http://schemas.openxmlformats.org/officeDocument/2006/math" xmlns:v="urn:schemas-microsoft-com:vml" xmlns:wp14="http://schemas.microsoft.com/office/word/2010/wordprocessingDrawing" xmlns:wp="http://schemas.openxmlformats.org/drawingml/2006/wordprocessingDrawing" xmlns:w10="urn:schemas-microsoft-com:office:word" xmlns:w="http://schemas.openxmlformats.org/wordprocessingml/2006/main" xmlns:w14="http://schemas.microsoft.com/office/word/2010/wordml" xmlns:w15="http://schemas.microsoft.com/office/word/2012/wordml" xmlns:w16cex="http://schemas.microsoft.com/office/word/2018/wordml/cex" xmlns:w16cid="http://schemas.microsoft.com/office/word/2016/wordml/cid" xmlns:w16="http://schemas.microsoft.com/office/word/2018/wordml" xmlns:w16sdtdh="http://schemas.microsoft.com/office/word/2020/wordml/sdtdatahash" xmlns:w16se="http://schemas.microsoft.com/office/word/2015/wordml/symex" xmlns:wpg="http://schemas.microsoft.com/office/word/2010/wordprocessingGroup" xmlns:wpi="http://schemas.microsoft.com/office/word/2010/wordprocessingInk" xmlns:wne="http://schemas.microsoft.com/office/word/2006/wordml" xmlns:wps="http://schemas.microsoft.com/office/word/2010/wordprocessingShape" mc:Ignorable="w14 w15 w16se w16cid w16 w16cex w16sdtdh wp14">
+<w:numbering xmlns:wpc="http://schemas.microsoft.com/office/word/2010/wordprocessingCanvas" xmlns:cx="http://schemas.microsoft.com/office/drawing/2014/chartex" xmlns:cx1="http://schemas.microsoft.com/office/drawing/2015/9/8/chartex" xmlns:cx2="http://schemas.microsoft.com/office/drawing/2015/10/21/chartex" xmlns:cx3="http://schemas.microsoft.com/office/drawing/2016/5/9/chartex" xmlns:cx4="http://schemas.microsoft.com/office/drawing/2016/5/10/chartex" xmlns:cx5="http://schemas.microsoft.com/office/drawing/2016/5/11/chartex" xmlns:cx6="http://schemas.microsoft.com/office/drawing/2016/5/12/chartex" xmlns:cx7="http://schemas.microsoft.com/office/drawing/2016/5/13/chartex" xmlns:cx8="http://schemas.microsoft.com/office/drawing/2016/5/14/chartex" xmlns:mc="http://schemas.openxmlformats.org/markup-compatibility/2006" xmlns:aink="http://schemas.microsoft.com/office/drawing/2016/ink" xmlns:am3d="http://schemas.microsoft.com/office/drawing/2017/model3d" xmlns:o="urn:schemas-microsoft-com:office:office" xmlns:oel="http://schemas.microsoft.com/office/2019/extlst" xmlns:r="http://schemas.openxmlformats.org/officeDocument/2006/relationships" xmlns:m="http://schemas.openxmlformats.org/officeDocument/2006/math" xmlns:v="urn:schemas-microsoft-com:vml" xmlns:wp14="http://schemas.microsoft.com/office/word/2010/wordprocessingDrawing" xmlns:wp="http://schemas.openxmlformats.org/drawingml/2006/wordprocessingDrawing" xmlns:w10="urn:schemas-microsoft-com:office:word" xmlns:w="http://schemas.openxmlformats.org/wordprocessingml/2006/main" xmlns:w14="http://schemas.microsoft.com/office/word/2010/wordml" xmlns:w15="http://schemas.microsoft.com/office/word/2012/wordml" xmlns:w16cex="http://schemas.microsoft.com/office/word/2018/wordml/cex" xmlns:w16cid="http://schemas.microsoft.com/office/word/2016/wordml/cid" xmlns:w16="http://schemas.microsoft.com/office/word/2018/wordml" xmlns:w16sdtdh="http://schemas.microsoft.com/office/word/2020/wordml/sdtdatahash" xmlns:w16se="http://schemas.microsoft.com/office/word/2015/wordml/symex" xmlns:wpg="http://schemas.microsoft.com/office/word/2010/wordprocessingGroup" xmlns:wpi="http://schemas.microsoft.com/office/word/2010/wordprocessingInk" xmlns:wne="http://schemas.microsoft.com/office/word/2006/wordml" xmlns:wps="http://schemas.microsoft.com/office/word/2010/wordprocessingShape" mc:Ignorable="w14 w15 w16se w16cid w16 w16cex w16sdtdh wp14">
   <w:abstractNum w:abstractNumId="0" w15:restartNumberingAfterBreak="0">
     <w:nsid w:val="01FF375A"/>
     <w:multiLevelType w:val="multilevel"/>
@@ -10639,49 +10705,49 @@
       </w:rPr>
     </w:lvl>
   </w:abstractNum>
-  <w:num w:numId="1">
+  <w:num w:numId="1" w16cid:durableId="1598370136">
     <w:abstractNumId w:val="7"/>
   </w:num>
-  <w:num w:numId="2">
+  <w:num w:numId="2" w16cid:durableId="1600674495">
     <w:abstractNumId w:val="2"/>
   </w:num>
-  <w:num w:numId="3">
+  <w:num w:numId="3" w16cid:durableId="2106879731">
     <w:abstractNumId w:val="4"/>
   </w:num>
-  <w:num w:numId="4">
+  <w:num w:numId="4" w16cid:durableId="1344824276">
     <w:abstractNumId w:val="13"/>
   </w:num>
-  <w:num w:numId="5">
+  <w:num w:numId="5" w16cid:durableId="1619604543">
     <w:abstractNumId w:val="9"/>
   </w:num>
-  <w:num w:numId="6">
+  <w:num w:numId="6" w16cid:durableId="1397506627">
     <w:abstractNumId w:val="8"/>
   </w:num>
-  <w:num w:numId="7">
+  <w:num w:numId="7" w16cid:durableId="1692026253">
     <w:abstractNumId w:val="11"/>
   </w:num>
-  <w:num w:numId="8">
+  <w:num w:numId="8" w16cid:durableId="1726879870">
     <w:abstractNumId w:val="12"/>
   </w:num>
-  <w:num w:numId="9">
+  <w:num w:numId="9" w16cid:durableId="1167332326">
     <w:abstractNumId w:val="3"/>
   </w:num>
-  <w:num w:numId="10">
+  <w:num w:numId="10" w16cid:durableId="1674410157">
     <w:abstractNumId w:val="0"/>
   </w:num>
-  <w:num w:numId="11">
+  <w:num w:numId="11" w16cid:durableId="1547138754">
     <w:abstractNumId w:val="10"/>
   </w:num>
-  <w:num w:numId="12">
+  <w:num w:numId="12" w16cid:durableId="952250263">
     <w:abstractNumId w:val="14"/>
   </w:num>
-  <w:num w:numId="13">
+  <w:num w:numId="13" w16cid:durableId="699623175">
     <w:abstractNumId w:val="1"/>
   </w:num>
-  <w:num w:numId="14">
+  <w:num w:numId="14" w16cid:durableId="953753271">
     <w:abstractNumId w:val="5"/>
   </w:num>
-  <w:num w:numId="15">
+  <w:num w:numId="15" w16cid:durableId="1779910029">
     <w:abstractNumId w:val="6"/>
   </w:num>
 </w:numbering>

</xml_diff>